<commit_message>
Added show discussion use case.
</commit_message>
<xml_diff>
--- a/OOM/Project/Doc/Krav til BaRI.docx
+++ b/OOM/Project/Doc/Krav til BaRI.docx
@@ -5,17 +5,54 @@
     <w:p>
       <w:pPr>
         <w:pStyle w:val="Overskrift1"/>
+        <w:rPr>
+          <w:lang w:val="en-US"/>
+        </w:rPr>
       </w:pPr>
+      <w:proofErr w:type="spellStart"/>
       <w:r>
-        <w:t xml:space="preserve">Krav til </w:t>
+        <w:rPr>
+          <w:lang w:val="en-US"/>
+        </w:rPr>
+        <w:t>Krav</w:t>
+      </w:r>
+      <w:proofErr w:type="spellEnd"/>
+      <w:r>
+        <w:rPr>
+          <w:lang w:val="en-US"/>
+        </w:rPr>
+        <w:t xml:space="preserve"> </w:t>
       </w:r>
       <w:proofErr w:type="spellStart"/>
       <w:r>
+        <w:rPr>
+          <w:lang w:val="en-US"/>
+        </w:rPr>
+        <w:t>til</w:t>
+      </w:r>
+      <w:proofErr w:type="spellEnd"/>
+      <w:r>
+        <w:rPr>
+          <w:lang w:val="en-US"/>
+        </w:rPr>
+        <w:t xml:space="preserve"> </w:t>
+      </w:r>
+      <w:proofErr w:type="spellStart"/>
+      <w:r>
+        <w:rPr>
+          <w:lang w:val="en-US"/>
+        </w:rPr>
         <w:t>BaRI</w:t>
       </w:r>
       <w:proofErr w:type="spellEnd"/>
     </w:p>
-    <w:p/>
+    <w:p>
+      <w:pPr>
+        <w:rPr>
+          <w:lang w:val="en-US"/>
+        </w:rPr>
+      </w:pPr>
+    </w:p>
     <w:p>
       <w:pPr>
         <w:rPr>
@@ -1183,19 +1220,82 @@
           <w:tcPr>
             <w:tcW w:w="534" w:type="dxa"/>
           </w:tcPr>
-          <w:p/>
+          <w:p>
+            <w:r>
+              <w:t>16</w:t>
+            </w:r>
+          </w:p>
         </w:tc>
         <w:tc>
           <w:tcPr>
             <w:tcW w:w="7938" w:type="dxa"/>
           </w:tcPr>
-          <w:p/>
+          <w:p>
+            <w:proofErr w:type="spellStart"/>
+            <w:r>
+              <w:t>BaRi</w:t>
+            </w:r>
+            <w:proofErr w:type="spellEnd"/>
+            <w:r>
+              <w:t xml:space="preserve"> skal tildele a</w:t>
+            </w:r>
+            <w:r>
+              <w:t>lle fejl og</w:t>
+            </w:r>
+            <w:r>
+              <w:t xml:space="preserve"> ønsker et entydigt ID</w:t>
+            </w:r>
+            <w:r>
+              <w:t>, som kan bruges til at fremsøge sagen, samt skal kunne bruges som henvisning/link fra andre sager/diskussionsindlæg.</w:t>
+            </w:r>
+          </w:p>
         </w:tc>
         <w:tc>
           <w:tcPr>
             <w:tcW w:w="1306" w:type="dxa"/>
           </w:tcPr>
-          <w:p/>
+          <w:p>
+            <w:r>
+              <w:t>M</w:t>
+            </w:r>
+          </w:p>
+        </w:tc>
+      </w:tr>
+      <w:tr>
+        <w:tc>
+          <w:tcPr>
+            <w:tcW w:w="534" w:type="dxa"/>
+          </w:tcPr>
+          <w:p>
+            <w:r>
+              <w:t>17</w:t>
+            </w:r>
+          </w:p>
+        </w:tc>
+        <w:tc>
+          <w:tcPr>
+            <w:tcW w:w="7938" w:type="dxa"/>
+          </w:tcPr>
+          <w:p>
+            <w:proofErr w:type="spellStart"/>
+            <w:r>
+              <w:t>BaRI</w:t>
+            </w:r>
+            <w:proofErr w:type="spellEnd"/>
+            <w:r>
+              <w:t xml:space="preserve"> skal give mulighed for at opdele systemer i moduler, så fejl og ønsker kan henvise til et modul inden for et system. Dette skal dog være valgfrit.</w:t>
+            </w:r>
+          </w:p>
+        </w:tc>
+        <w:tc>
+          <w:tcPr>
+            <w:tcW w:w="1306" w:type="dxa"/>
+          </w:tcPr>
+          <w:p>
+            <w:r>
+              <w:t>C</w:t>
+            </w:r>
+          </w:p>
         </w:tc>
       </w:tr>
     </w:tbl>
@@ -1264,13 +1364,13 @@
       </w:tblPr>
       <w:tblGrid>
         <w:gridCol w:w="1460"/>
-        <w:gridCol w:w="983"/>
-        <w:gridCol w:w="1115"/>
+        <w:gridCol w:w="1008"/>
+        <w:gridCol w:w="1108"/>
         <w:gridCol w:w="1850"/>
-        <w:gridCol w:w="1046"/>
-        <w:gridCol w:w="1141"/>
-        <w:gridCol w:w="1184"/>
-        <w:gridCol w:w="1075"/>
+        <w:gridCol w:w="1044"/>
+        <w:gridCol w:w="1135"/>
+        <w:gridCol w:w="1178"/>
+        <w:gridCol w:w="1071"/>
       </w:tblGrid>
       <w:tr>
         <w:tc>
@@ -1371,6 +1471,9 @@
             <w:r>
               <w:t>CRU</w:t>
             </w:r>
+            <w:r>
+              <w:t>D</w:t>
+            </w:r>
           </w:p>
         </w:tc>
         <w:tc>
@@ -1381,6 +1484,9 @@
             <w:r>
               <w:t>CRU</w:t>
             </w:r>
+            <w:r>
+              <w:t>D</w:t>
+            </w:r>
           </w:p>
         </w:tc>
         <w:tc>
@@ -1391,6 +1497,9 @@
             <w:r>
               <w:t>CRU</w:t>
             </w:r>
+            <w:r>
+              <w:t>D</w:t>
+            </w:r>
           </w:p>
         </w:tc>
         <w:tc>
@@ -1401,6 +1510,9 @@
             <w:r>
               <w:t>CRU</w:t>
             </w:r>
+            <w:r>
+              <w:t>D</w:t>
+            </w:r>
           </w:p>
         </w:tc>
         <w:tc>
@@ -1411,6 +1523,9 @@
             <w:r>
               <w:t>CRU</w:t>
             </w:r>
+            <w:r>
+              <w:t>D</w:t>
+            </w:r>
           </w:p>
         </w:tc>
         <w:tc>
@@ -1421,6 +1536,9 @@
             <w:r>
               <w:t>CRU</w:t>
             </w:r>
+            <w:r>
+              <w:t>D</w:t>
+            </w:r>
           </w:p>
         </w:tc>
         <w:tc>
@@ -1434,6 +1552,9 @@
             <w:r>
               <w:t>U</w:t>
             </w:r>
+            <w:r>
+              <w:t>D</w:t>
+            </w:r>
           </w:p>
         </w:tc>
       </w:tr>
@@ -1594,6 +1715,9 @@
           </w:tcPr>
           <w:p>
             <w:r>
+              <w:t>C</w:t>
+            </w:r>
+            <w:r>
               <w:t>R</w:t>
             </w:r>
             <w:r>
@@ -1606,6 +1730,9 @@
             <w:tcW w:w="1219" w:type="dxa"/>
           </w:tcPr>
           <w:p>
+            <w:r>
+              <w:t>C</w:t>
+            </w:r>
             <w:r>
               <w:t>R</w:t>
             </w:r>
@@ -2773,6 +2900,7 @@
           </w:tcPr>
           <w:p>
             <w:r>
+              <w:lastRenderedPageBreak/>
               <w:t>Udvikler</w:t>
             </w:r>
           </w:p>
@@ -3790,7 +3918,7 @@
 </file>
 
 <file path=customXml/itemProps1.xml><?xml version="1.0" encoding="utf-8"?>
-<ds:datastoreItem xmlns:ds="http://schemas.openxmlformats.org/officeDocument/2006/customXml" ds:itemID="{45AD31F2-FF9B-4000-BD1F-D9E19F377882}">
+<ds:datastoreItem xmlns:ds="http://schemas.openxmlformats.org/officeDocument/2006/customXml" ds:itemID="{DB5B38F3-203C-4667-8225-A73DB810FE66}">
   <ds:schemaRefs>
     <ds:schemaRef ds:uri="http://schemas.openxmlformats.org/officeDocument/2006/bibliography"/>
   </ds:schemaRefs>

</xml_diff>

<commit_message>
First draft version of analysis class diagram.
</commit_message>
<xml_diff>
--- a/OOM/Project/Doc/Krav til BaRI.docx
+++ b/OOM/Project/Doc/Krav til BaRI.docx
@@ -1298,6 +1298,80 @@
           </w:p>
         </w:tc>
       </w:tr>
+      <w:tr>
+        <w:tc>
+          <w:tcPr>
+            <w:tcW w:w="534" w:type="dxa"/>
+          </w:tcPr>
+          <w:p>
+            <w:r>
+              <w:t>18</w:t>
+            </w:r>
+          </w:p>
+        </w:tc>
+        <w:tc>
+          <w:tcPr>
+            <w:tcW w:w="7938" w:type="dxa"/>
+          </w:tcPr>
+          <w:p>
+            <w:proofErr w:type="spellStart"/>
+            <w:r>
+              <w:t>BaRI</w:t>
+            </w:r>
+            <w:proofErr w:type="spellEnd"/>
+            <w:r>
+              <w:t xml:space="preserve"> skal give mulighed for at afgive estimater på fejl og ønsker</w:t>
+            </w:r>
+          </w:p>
+        </w:tc>
+        <w:tc>
+          <w:tcPr>
+            <w:tcW w:w="1306" w:type="dxa"/>
+          </w:tcPr>
+          <w:p>
+            <w:r>
+              <w:t>M</w:t>
+            </w:r>
+          </w:p>
+        </w:tc>
+      </w:tr>
+      <w:tr>
+        <w:tc>
+          <w:tcPr>
+            <w:tcW w:w="534" w:type="dxa"/>
+          </w:tcPr>
+          <w:p>
+            <w:r>
+              <w:t>19</w:t>
+            </w:r>
+          </w:p>
+        </w:tc>
+        <w:tc>
+          <w:tcPr>
+            <w:tcW w:w="7938" w:type="dxa"/>
+          </w:tcPr>
+          <w:p>
+            <w:proofErr w:type="spellStart"/>
+            <w:r>
+              <w:t>BaRI</w:t>
+            </w:r>
+            <w:proofErr w:type="spellEnd"/>
+            <w:r>
+              <w:t xml:space="preserve"> skal give alle ikke slut-brugere mulighed for at mærke fejl, ønsker og diskussionsindlæg som ”ikke synlige for slut-brugere”</w:t>
+            </w:r>
+          </w:p>
+        </w:tc>
+        <w:tc>
+          <w:tcPr>
+            <w:tcW w:w="1306" w:type="dxa"/>
+          </w:tcPr>
+          <w:p>
+            <w:r>
+              <w:t>M</w:t>
+            </w:r>
+          </w:p>
+        </w:tc>
+      </w:tr>
     </w:tbl>
     <w:p/>
     <w:p>
@@ -2900,7 +2974,6 @@
           </w:tcPr>
           <w:p>
             <w:r>
-              <w:lastRenderedPageBreak/>
               <w:t>Udvikler</w:t>
             </w:r>
           </w:p>
@@ -3918,7 +3991,7 @@
 </file>
 
 <file path=customXml/itemProps1.xml><?xml version="1.0" encoding="utf-8"?>
-<ds:datastoreItem xmlns:ds="http://schemas.openxmlformats.org/officeDocument/2006/customXml" ds:itemID="{DB5B38F3-203C-4667-8225-A73DB810FE66}">
+<ds:datastoreItem xmlns:ds="http://schemas.openxmlformats.org/officeDocument/2006/customXml" ds:itemID="{01206B6A-46AB-41C3-B120-FDE99E1515C5}">
   <ds:schemaRefs>
     <ds:schemaRef ds:uri="http://schemas.openxmlformats.org/officeDocument/2006/bibliography"/>
   </ds:schemaRefs>

</xml_diff>